<commit_message>
hide menu & modify doc template
</commit_message>
<xml_diff>
--- a/template/inputTempl.docx
+++ b/template/inputTempl.docx
@@ -2,6 +2,652 @@
 <file path=word/document.xml><?xml version="1.0" encoding="utf-8"?>
 <w:document xmlns:wpc="http://schemas.microsoft.com/office/word/2010/wordprocessingCanvas" xmlns:mc="http://schemas.openxmlformats.org/markup-compatibility/2006" xmlns:o="urn:schemas-microsoft-com:office:office" xmlns:r="http://schemas.openxmlformats.org/officeDocument/2006/relationships" xmlns:m="http://schemas.openxmlformats.org/officeDocument/2006/math" xmlns:v="urn:schemas-microsoft-com:vml" xmlns:wp14="http://schemas.microsoft.com/office/word/2010/wordprocessingDrawing" xmlns:wp="http://schemas.openxmlformats.org/drawingml/2006/wordprocessingDrawing" xmlns:w="http://schemas.openxmlformats.org/wordprocessingml/2006/main" xmlns:w14="http://schemas.microsoft.com/office/word/2010/wordml" xmlns:w10="urn:schemas-microsoft-com:office:word" xmlns:w15="http://schemas.microsoft.com/office/word/2012/wordml" xmlns:wpg="http://schemas.microsoft.com/office/word/2010/wordprocessingGroup" xmlns:wpi="http://schemas.microsoft.com/office/word/2010/wordprocessingInk" xmlns:wne="http://schemas.microsoft.com/office/word/2006/wordml" xmlns:wps="http://schemas.microsoft.com/office/word/2010/wordprocessingShape" xmlns:wpsCustomData="http://www.wps.cn/officeDocument/2013/wpsCustomData" mc:Ignorable="w14 w15 wp14">
   <w:body>
+    <w:p>
+      <w:pPr>
+        <w:shd w:val="clear" w:color="auto" w:fill="FFFFFF"/>
+        <w:spacing w:after="0" w:line="240" w:lineRule="auto"/>
+        <w:jc w:val="right"/>
+        <w:outlineLvl w:val="1"/>
+        <w:rPr>
+          <w:rFonts w:hint="eastAsia" w:ascii="微软雅黑" w:hAnsi="微软雅黑" w:eastAsia="微软雅黑" w:cs="微软雅黑"/>
+          <w:b w:val="0"/>
+          <w:bCs/>
+          <w:color w:val="222222"/>
+          <w:sz w:val="28"/>
+          <w:szCs w:val="28"/>
+          <w:lang w:val="en-US" w:eastAsia="zh-CN"/>
+        </w:rPr>
+      </w:pPr>
+      <w:r>
+        <w:rPr>
+          <w:rFonts w:hint="eastAsia" w:ascii="微软雅黑" w:hAnsi="微软雅黑" w:eastAsia="微软雅黑" w:cs="微软雅黑"/>
+          <w:b w:val="0"/>
+          <w:bCs/>
+          <w:color w:val="222222"/>
+          <w:sz w:val="28"/>
+          <w:szCs w:val="28"/>
+          <w:lang w:val="en-US" w:eastAsia="zh-CN"/>
+        </w:rPr>
+        <w:t>密级：内部</w:t>
+      </w:r>
+    </w:p>
+    <w:p>
+      <w:pPr>
+        <w:shd w:val="clear" w:color="auto" w:fill="FFFFFF"/>
+        <w:spacing w:after="0" w:line="240" w:lineRule="auto"/>
+        <w:jc w:val="center"/>
+        <w:outlineLvl w:val="1"/>
+        <w:rPr>
+          <w:rFonts w:ascii="MS Mincho" w:hAnsi="MS Mincho" w:eastAsia="MS Mincho" w:cs="MS Mincho"/>
+          <w:b/>
+          <w:color w:val="222222"/>
+          <w:sz w:val="36"/>
+          <w:szCs w:val="36"/>
+          <w:lang w:eastAsia="zh-CN"/>
+        </w:rPr>
+      </w:pPr>
+    </w:p>
+    <w:p>
+      <w:pPr>
+        <w:shd w:val="clear" w:color="auto" w:fill="FFFFFF"/>
+        <w:spacing w:after="0" w:line="240" w:lineRule="auto"/>
+        <w:jc w:val="center"/>
+        <w:outlineLvl w:val="1"/>
+        <w:rPr>
+          <w:rFonts w:ascii="MS Mincho" w:hAnsi="MS Mincho" w:eastAsia="MS Mincho" w:cs="MS Mincho"/>
+          <w:b/>
+          <w:color w:val="222222"/>
+          <w:sz w:val="36"/>
+          <w:szCs w:val="36"/>
+          <w:lang w:eastAsia="zh-CN"/>
+        </w:rPr>
+      </w:pPr>
+    </w:p>
+    <w:p>
+      <w:pPr>
+        <w:shd w:val="clear" w:color="auto" w:fill="FFFFFF"/>
+        <w:spacing w:after="0" w:line="240" w:lineRule="auto"/>
+        <w:jc w:val="center"/>
+        <w:outlineLvl w:val="1"/>
+        <w:rPr>
+          <w:rFonts w:ascii="MS Mincho" w:hAnsi="MS Mincho" w:eastAsia="MS Mincho" w:cs="MS Mincho"/>
+          <w:b/>
+          <w:color w:val="222222"/>
+          <w:sz w:val="36"/>
+          <w:szCs w:val="36"/>
+          <w:lang w:eastAsia="zh-CN"/>
+        </w:rPr>
+      </w:pPr>
+    </w:p>
+    <w:p>
+      <w:pPr>
+        <w:shd w:val="clear" w:color="auto" w:fill="FFFFFF"/>
+        <w:spacing w:after="0" w:line="240" w:lineRule="auto"/>
+        <w:jc w:val="center"/>
+        <w:outlineLvl w:val="1"/>
+        <w:rPr>
+          <w:rFonts w:ascii="MS Mincho" w:hAnsi="MS Mincho" w:eastAsia="MS Mincho" w:cs="MS Mincho"/>
+          <w:b/>
+          <w:color w:val="222222"/>
+          <w:sz w:val="36"/>
+          <w:szCs w:val="36"/>
+          <w:lang w:eastAsia="zh-CN"/>
+        </w:rPr>
+      </w:pPr>
+    </w:p>
+    <w:p>
+      <w:pPr>
+        <w:shd w:val="clear" w:color="auto" w:fill="FFFFFF"/>
+        <w:spacing w:after="0" w:line="240" w:lineRule="auto"/>
+        <w:jc w:val="center"/>
+        <w:outlineLvl w:val="1"/>
+        <w:rPr>
+          <w:rFonts w:ascii="MS Mincho" w:hAnsi="MS Mincho" w:eastAsia="MS Mincho" w:cs="MS Mincho"/>
+          <w:b/>
+          <w:color w:val="222222"/>
+          <w:sz w:val="44"/>
+          <w:szCs w:val="44"/>
+          <w:lang w:eastAsia="zh-CN"/>
+        </w:rPr>
+      </w:pPr>
+      <w:r>
+        <w:rPr>
+          <w:rFonts w:hint="eastAsia" w:ascii="MS Mincho" w:hAnsi="MS Mincho" w:eastAsia="MS Mincho" w:cs="MS Mincho"/>
+          <w:b/>
+          <w:color w:val="222222"/>
+          <w:sz w:val="44"/>
+          <w:szCs w:val="44"/>
+          <w:lang w:val="en-US" w:eastAsia="zh-CN"/>
+        </w:rPr>
+        <w:t>武器装备科研生产单位保密资格</w:t>
+      </w:r>
+    </w:p>
+    <w:p>
+      <w:pPr>
+        <w:shd w:val="clear" w:color="auto" w:fill="FFFFFF"/>
+        <w:spacing w:after="0" w:line="240" w:lineRule="auto"/>
+        <w:jc w:val="both"/>
+        <w:outlineLvl w:val="1"/>
+        <w:rPr>
+          <w:rFonts w:hint="eastAsia" w:ascii="MS Mincho" w:hAnsi="MS Mincho" w:eastAsia="MS Mincho" w:cs="MS Mincho"/>
+          <w:b/>
+          <w:color w:val="222222"/>
+          <w:sz w:val="44"/>
+          <w:szCs w:val="44"/>
+          <w:lang w:val="en-US" w:eastAsia="zh-CN"/>
+        </w:rPr>
+      </w:pPr>
+    </w:p>
+    <w:p>
+      <w:pPr>
+        <w:shd w:val="clear" w:color="auto" w:fill="FFFFFF"/>
+        <w:spacing w:after="0" w:line="240" w:lineRule="auto"/>
+        <w:jc w:val="center"/>
+        <w:outlineLvl w:val="1"/>
+        <w:rPr>
+          <w:rFonts w:hint="eastAsia" w:ascii="MS Mincho" w:hAnsi="MS Mincho" w:eastAsia="MS Mincho" w:cs="MS Mincho"/>
+          <w:b/>
+          <w:color w:val="222222"/>
+          <w:sz w:val="44"/>
+          <w:szCs w:val="44"/>
+          <w:lang w:val="en-US" w:eastAsia="zh-CN"/>
+        </w:rPr>
+      </w:pPr>
+      <w:r>
+        <w:rPr>
+          <w:rFonts w:hint="eastAsia" w:ascii="MS Mincho" w:hAnsi="MS Mincho" w:eastAsia="MS Mincho" w:cs="MS Mincho"/>
+          <w:b/>
+          <w:color w:val="222222"/>
+          <w:sz w:val="44"/>
+          <w:szCs w:val="44"/>
+          <w:lang w:val="en-US" w:eastAsia="zh-CN"/>
+        </w:rPr>
+        <w:t>申请书</w:t>
+      </w:r>
+    </w:p>
+    <w:p>
+      <w:pPr>
+        <w:shd w:val="clear" w:color="auto" w:fill="FFFFFF"/>
+        <w:spacing w:after="0" w:line="240" w:lineRule="auto"/>
+        <w:jc w:val="center"/>
+        <w:outlineLvl w:val="1"/>
+        <w:rPr>
+          <w:rFonts w:hint="eastAsia" w:ascii="MS Mincho" w:hAnsi="MS Mincho" w:eastAsia="MS Mincho" w:cs="MS Mincho"/>
+          <w:b/>
+          <w:color w:val="222222"/>
+          <w:sz w:val="36"/>
+          <w:szCs w:val="36"/>
+          <w:lang w:val="en-US" w:eastAsia="zh-CN"/>
+        </w:rPr>
+      </w:pPr>
+    </w:p>
+    <w:p>
+      <w:pPr>
+        <w:shd w:val="clear" w:color="auto" w:fill="FFFFFF"/>
+        <w:spacing w:after="0" w:line="240" w:lineRule="auto"/>
+        <w:jc w:val="center"/>
+        <w:outlineLvl w:val="1"/>
+        <w:rPr>
+          <w:rFonts w:ascii="MS Mincho" w:hAnsi="MS Mincho" w:eastAsia="MS Mincho" w:cs="MS Mincho"/>
+          <w:b/>
+          <w:color w:val="222222"/>
+          <w:sz w:val="36"/>
+          <w:szCs w:val="36"/>
+          <w:lang w:eastAsia="zh-CN"/>
+        </w:rPr>
+      </w:pPr>
+    </w:p>
+    <w:p>
+      <w:pPr>
+        <w:shd w:val="clear" w:color="auto" w:fill="FFFFFF"/>
+        <w:spacing w:after="0" w:line="240" w:lineRule="auto"/>
+        <w:jc w:val="center"/>
+        <w:outlineLvl w:val="1"/>
+        <w:rPr>
+          <w:rFonts w:ascii="MS Mincho" w:hAnsi="MS Mincho" w:eastAsia="MS Mincho" w:cs="MS Mincho"/>
+          <w:b/>
+          <w:color w:val="222222"/>
+          <w:sz w:val="36"/>
+          <w:szCs w:val="36"/>
+          <w:lang w:eastAsia="zh-CN"/>
+        </w:rPr>
+      </w:pPr>
+    </w:p>
+    <w:p>
+      <w:pPr>
+        <w:shd w:val="clear" w:color="auto" w:fill="FFFFFF"/>
+        <w:spacing w:after="0" w:line="240" w:lineRule="auto"/>
+        <w:jc w:val="center"/>
+        <w:outlineLvl w:val="1"/>
+        <w:rPr>
+          <w:rFonts w:ascii="MS Mincho" w:hAnsi="MS Mincho" w:eastAsia="MS Mincho" w:cs="MS Mincho"/>
+          <w:b/>
+          <w:color w:val="222222"/>
+          <w:sz w:val="36"/>
+          <w:szCs w:val="36"/>
+          <w:lang w:eastAsia="zh-CN"/>
+        </w:rPr>
+      </w:pPr>
+    </w:p>
+    <w:p>
+      <w:pPr>
+        <w:shd w:val="clear" w:color="auto" w:fill="FFFFFF"/>
+        <w:spacing w:after="0" w:line="240" w:lineRule="auto"/>
+        <w:jc w:val="center"/>
+        <w:outlineLvl w:val="1"/>
+        <w:rPr>
+          <w:rFonts w:ascii="MS Mincho" w:hAnsi="MS Mincho" w:eastAsia="MS Mincho" w:cs="MS Mincho"/>
+          <w:b/>
+          <w:color w:val="222222"/>
+          <w:sz w:val="36"/>
+          <w:szCs w:val="36"/>
+          <w:lang w:eastAsia="zh-CN"/>
+        </w:rPr>
+      </w:pPr>
+    </w:p>
+    <w:p>
+      <w:pPr>
+        <w:shd w:val="clear" w:color="auto" w:fill="FFFFFF"/>
+        <w:spacing w:after="0" w:line="240" w:lineRule="auto"/>
+        <w:jc w:val="center"/>
+        <w:outlineLvl w:val="1"/>
+        <w:rPr>
+          <w:rFonts w:ascii="MS Mincho" w:hAnsi="MS Mincho" w:eastAsia="MS Mincho" w:cs="MS Mincho"/>
+          <w:b/>
+          <w:color w:val="222222"/>
+          <w:sz w:val="36"/>
+          <w:szCs w:val="36"/>
+          <w:lang w:eastAsia="zh-CN"/>
+        </w:rPr>
+      </w:pPr>
+    </w:p>
+    <w:p>
+      <w:pPr>
+        <w:shd w:val="clear" w:color="auto" w:fill="FFFFFF"/>
+        <w:spacing w:after="0" w:line="240" w:lineRule="auto"/>
+        <w:jc w:val="center"/>
+        <w:outlineLvl w:val="1"/>
+        <w:rPr>
+          <w:rFonts w:ascii="MS Mincho" w:hAnsi="MS Mincho" w:eastAsia="MS Mincho" w:cs="MS Mincho"/>
+          <w:b/>
+          <w:color w:val="222222"/>
+          <w:sz w:val="36"/>
+          <w:szCs w:val="36"/>
+          <w:lang w:eastAsia="zh-CN"/>
+        </w:rPr>
+      </w:pPr>
+    </w:p>
+    <w:p>
+      <w:pPr>
+        <w:shd w:val="clear" w:color="auto" w:fill="FFFFFF"/>
+        <w:spacing w:after="0" w:line="240" w:lineRule="auto"/>
+        <w:ind w:left="720" w:leftChars="0" w:firstLine="720" w:firstLineChars="0"/>
+        <w:jc w:val="left"/>
+        <w:outlineLvl w:val="1"/>
+        <w:rPr>
+          <w:rFonts w:hint="eastAsia" w:ascii="微软雅黑" w:hAnsi="微软雅黑" w:eastAsia="微软雅黑" w:cs="微软雅黑"/>
+          <w:b w:val="0"/>
+          <w:bCs/>
+          <w:color w:val="222222"/>
+          <w:sz w:val="28"/>
+          <w:szCs w:val="28"/>
+          <w:lang w:val="en-US" w:eastAsia="zh-CN"/>
+        </w:rPr>
+      </w:pPr>
+      <w:r>
+        <w:rPr>
+          <w:sz w:val="28"/>
+        </w:rPr>
+        <w:pict>
+          <v:line id="_x0000_s1026" o:spid="_x0000_s1026" o:spt="20" style="position:absolute;left:0pt;flip:y;margin-left:182.65pt;margin-top:19.1pt;height:0.55pt;width:167.5pt;z-index:251658240;mso-width-relative:page;mso-height-relative:page;" filled="f" stroked="t" coordsize="21600,21600">
+            <v:path arrowok="t"/>
+            <v:fill on="f" focussize="0,0"/>
+            <v:stroke color="#000000"/>
+            <v:imagedata o:title=""/>
+            <o:lock v:ext="edit" aspectratio="f"/>
+          </v:line>
+        </w:pict>
+      </w:r>
+      <w:r>
+        <w:rPr>
+          <w:rFonts w:hint="eastAsia" w:ascii="微软雅黑" w:hAnsi="微软雅黑" w:eastAsia="微软雅黑" w:cs="微软雅黑"/>
+          <w:b w:val="0"/>
+          <w:bCs/>
+          <w:color w:val="222222"/>
+          <w:sz w:val="28"/>
+          <w:szCs w:val="28"/>
+          <w:lang w:val="en-US" w:eastAsia="zh-CN"/>
+        </w:rPr>
+        <w:t xml:space="preserve">申请单位（盖章） </w:t>
+      </w:r>
+      <w:bookmarkStart w:id="0" w:name="_GoBack"/>
+      <w:bookmarkEnd w:id="0"/>
+      <w:r>
+        <w:rPr>
+          <w:rFonts w:hint="eastAsia"/>
+          <w:sz w:val="28"/>
+          <w:lang w:val="en-US" w:eastAsia="zh-CN"/>
+        </w:rPr>
+        <w:t xml:space="preserve"> </w:t>
+      </w:r>
+      <w:r>
+        <w:rPr>
+          <w:rFonts w:hint="eastAsia"/>
+          <w:sz w:val="28"/>
+          <w:lang w:eastAsia="zh-CN"/>
+        </w:rPr>
+        <w:t>{</w:t>
+      </w:r>
+      <w:r>
+        <w:rPr>
+          <w:sz w:val="28"/>
+          <w:lang w:eastAsia="zh-CN"/>
+        </w:rPr>
+        <w:t>companyName</w:t>
+      </w:r>
+      <w:r>
+        <w:rPr>
+          <w:rFonts w:hint="eastAsia"/>
+          <w:sz w:val="28"/>
+          <w:lang w:eastAsia="zh-CN"/>
+        </w:rPr>
+        <w:t>}</w:t>
+      </w:r>
+      <w:r>
+        <w:rPr>
+          <w:rFonts w:hint="eastAsia"/>
+          <w:sz w:val="28"/>
+          <w:lang w:val="en-US" w:eastAsia="zh-CN"/>
+        </w:rPr>
+        <w:t xml:space="preserve">      </w:t>
+      </w:r>
+      <w:r>
+        <w:rPr>
+          <w:rFonts w:hint="eastAsia" w:ascii="微软雅黑" w:hAnsi="微软雅黑" w:eastAsia="微软雅黑" w:cs="微软雅黑"/>
+          <w:b w:val="0"/>
+          <w:bCs/>
+          <w:color w:val="222222"/>
+          <w:sz w:val="28"/>
+          <w:szCs w:val="28"/>
+          <w:u w:val="thick"/>
+          <w:lang w:val="en-US" w:eastAsia="zh-CN"/>
+        </w:rPr>
+        <w:t xml:space="preserve">                 </w:t>
+      </w:r>
+      <w:r>
+        <w:rPr>
+          <w:rFonts w:hint="eastAsia" w:ascii="微软雅黑" w:hAnsi="微软雅黑" w:eastAsia="微软雅黑" w:cs="微软雅黑"/>
+          <w:b w:val="0"/>
+          <w:bCs/>
+          <w:color w:val="222222"/>
+          <w:sz w:val="28"/>
+          <w:szCs w:val="28"/>
+          <w:u w:val="single"/>
+          <w:lang w:val="en-US" w:eastAsia="zh-CN"/>
+        </w:rPr>
+        <w:t xml:space="preserve"> </w:t>
+      </w:r>
+    </w:p>
+    <w:p>
+      <w:pPr>
+        <w:shd w:val="clear" w:color="auto" w:fill="FFFFFF"/>
+        <w:spacing w:after="0" w:line="240" w:lineRule="auto"/>
+        <w:ind w:left="720" w:leftChars="0" w:firstLine="720" w:firstLineChars="0"/>
+        <w:jc w:val="left"/>
+        <w:outlineLvl w:val="1"/>
+        <w:rPr>
+          <w:rFonts w:hint="eastAsia" w:ascii="微软雅黑" w:hAnsi="微软雅黑" w:eastAsia="微软雅黑" w:cs="微软雅黑"/>
+          <w:b w:val="0"/>
+          <w:bCs/>
+          <w:color w:val="222222"/>
+          <w:sz w:val="28"/>
+          <w:szCs w:val="28"/>
+          <w:lang w:val="en-US" w:eastAsia="zh-CN"/>
+        </w:rPr>
+      </w:pPr>
+      <w:r>
+        <w:rPr>
+          <w:sz w:val="28"/>
+        </w:rPr>
+        <w:pict>
+          <v:line id="_x0000_s1030" o:spid="_x0000_s1030" o:spt="20" style="position:absolute;left:0pt;flip:y;margin-left:184.45pt;margin-top:18.3pt;height:0.55pt;width:165.7pt;z-index:251660288;mso-width-relative:page;mso-height-relative:page;" filled="f" stroked="t" coordsize="21600,21600">
+            <v:path arrowok="t"/>
+            <v:fill on="f" focussize="0,0"/>
+            <v:stroke color="#000000"/>
+            <v:imagedata o:title=""/>
+            <o:lock v:ext="edit" aspectratio="f"/>
+          </v:line>
+        </w:pict>
+      </w:r>
+      <w:r>
+        <w:rPr>
+          <w:sz w:val="28"/>
+        </w:rPr>
+        <w:pict>
+          <v:line id="_x0000_s1028" o:spid="_x0000_s1028" o:spt="20" style="position:absolute;left:0pt;flip:y;margin-left:86.95pt;margin-top:11.25pt;height:0.65pt;width:0.05pt;z-index:251659264;mso-width-relative:page;mso-height-relative:page;" filled="f" stroked="t" coordsize="21600,21600">
+            <v:path arrowok="t"/>
+            <v:fill on="f" focussize="0,0"/>
+            <v:stroke color="#000000"/>
+            <v:imagedata o:title=""/>
+            <o:lock v:ext="edit" aspectratio="f"/>
+          </v:line>
+        </w:pict>
+      </w:r>
+      <w:r>
+        <w:rPr>
+          <w:rFonts w:hint="eastAsia" w:ascii="微软雅黑" w:hAnsi="微软雅黑" w:eastAsia="微软雅黑" w:cs="微软雅黑"/>
+          <w:b w:val="0"/>
+          <w:bCs/>
+          <w:color w:val="222222"/>
+          <w:sz w:val="28"/>
+          <w:szCs w:val="28"/>
+          <w:lang w:val="en-US" w:eastAsia="zh-CN"/>
+        </w:rPr>
+        <w:t xml:space="preserve">申    请   等   级   </w:t>
+      </w:r>
+    </w:p>
+    <w:p>
+      <w:pPr>
+        <w:shd w:val="clear" w:color="auto" w:fill="FFFFFF"/>
+        <w:spacing w:after="0" w:line="240" w:lineRule="auto"/>
+        <w:ind w:left="720" w:leftChars="0" w:firstLine="720" w:firstLineChars="0"/>
+        <w:jc w:val="left"/>
+        <w:outlineLvl w:val="1"/>
+        <w:rPr>
+          <w:rFonts w:hint="eastAsia" w:ascii="微软雅黑" w:hAnsi="微软雅黑" w:eastAsia="微软雅黑" w:cs="微软雅黑"/>
+          <w:b w:val="0"/>
+          <w:bCs/>
+          <w:color w:val="222222"/>
+          <w:sz w:val="28"/>
+          <w:szCs w:val="28"/>
+          <w:lang w:val="en-US" w:eastAsia="zh-CN"/>
+        </w:rPr>
+      </w:pPr>
+      <w:r>
+        <w:rPr>
+          <w:sz w:val="28"/>
+        </w:rPr>
+        <w:pict>
+          <v:line id="_x0000_s1031" o:spid="_x0000_s1031" o:spt="20" style="position:absolute;left:0pt;flip:y;margin-left:185.05pt;margin-top:17.95pt;height:0.55pt;width:165.65pt;z-index:251661312;mso-width-relative:page;mso-height-relative:page;" filled="f" stroked="t" coordsize="21600,21600">
+            <v:path arrowok="t"/>
+            <v:fill on="f" focussize="0,0"/>
+            <v:stroke color="#000000"/>
+            <v:imagedata o:title=""/>
+            <o:lock v:ext="edit" aspectratio="f"/>
+          </v:line>
+        </w:pict>
+      </w:r>
+      <w:r>
+        <w:rPr>
+          <w:rFonts w:hint="eastAsia" w:ascii="微软雅黑" w:hAnsi="微软雅黑" w:eastAsia="微软雅黑" w:cs="微软雅黑"/>
+          <w:b w:val="0"/>
+          <w:bCs/>
+          <w:color w:val="222222"/>
+          <w:sz w:val="28"/>
+          <w:szCs w:val="28"/>
+          <w:lang w:val="en-US" w:eastAsia="zh-CN"/>
+        </w:rPr>
+        <w:t>申    请   日   期</w:t>
+      </w:r>
+      <w:r>
+        <w:rPr>
+          <w:rFonts w:hint="eastAsia" w:ascii="微软雅黑" w:hAnsi="微软雅黑" w:eastAsia="微软雅黑" w:cs="微软雅黑"/>
+          <w:b w:val="0"/>
+          <w:bCs/>
+          <w:color w:val="222222"/>
+          <w:sz w:val="28"/>
+          <w:szCs w:val="28"/>
+          <w:lang w:val="en-US" w:eastAsia="zh-CN"/>
+        </w:rPr>
+        <w:tab/>
+        <w:t xml:space="preserve">  </w:t>
+      </w:r>
+      <w:r>
+        <w:rPr>
+          <w:rFonts w:hint="eastAsia"/>
+          <w:sz w:val="28"/>
+          <w:lang w:val="en-US" w:eastAsia="zh-CN"/>
+        </w:rPr>
+        <w:t xml:space="preserve"> </w:t>
+      </w:r>
+      <w:r>
+        <w:rPr>
+          <w:rFonts w:hint="eastAsia"/>
+          <w:sz w:val="28"/>
+          <w:lang w:eastAsia="zh-CN"/>
+        </w:rPr>
+        <w:t>{companyCreateTime}</w:t>
+      </w:r>
+    </w:p>
+    <w:p>
+      <w:pPr>
+        <w:shd w:val="clear" w:color="auto" w:fill="FFFFFF"/>
+        <w:spacing w:after="0" w:line="240" w:lineRule="auto"/>
+        <w:ind w:left="720" w:leftChars="0" w:firstLine="720" w:firstLineChars="0"/>
+        <w:jc w:val="center"/>
+        <w:outlineLvl w:val="1"/>
+        <w:rPr>
+          <w:rFonts w:ascii="MS Mincho" w:hAnsi="MS Mincho" w:eastAsia="MS Mincho" w:cs="MS Mincho"/>
+          <w:b/>
+          <w:color w:val="222222"/>
+          <w:sz w:val="36"/>
+          <w:szCs w:val="36"/>
+          <w:lang w:eastAsia="zh-CN"/>
+        </w:rPr>
+      </w:pPr>
+    </w:p>
+    <w:p>
+      <w:pPr>
+        <w:shd w:val="clear" w:color="auto" w:fill="FFFFFF"/>
+        <w:spacing w:after="0" w:line="240" w:lineRule="auto"/>
+        <w:jc w:val="both"/>
+        <w:outlineLvl w:val="1"/>
+        <w:rPr>
+          <w:rFonts w:ascii="MS Mincho" w:hAnsi="MS Mincho" w:eastAsia="MS Mincho" w:cs="MS Mincho"/>
+          <w:b/>
+          <w:color w:val="222222"/>
+          <w:sz w:val="36"/>
+          <w:szCs w:val="36"/>
+          <w:lang w:eastAsia="zh-CN"/>
+        </w:rPr>
+      </w:pPr>
+    </w:p>
+    <w:p>
+      <w:pPr>
+        <w:shd w:val="clear" w:color="auto" w:fill="FFFFFF"/>
+        <w:spacing w:after="0" w:line="240" w:lineRule="auto"/>
+        <w:jc w:val="both"/>
+        <w:outlineLvl w:val="1"/>
+        <w:rPr>
+          <w:rFonts w:ascii="MS Mincho" w:hAnsi="MS Mincho" w:eastAsia="MS Mincho" w:cs="MS Mincho"/>
+          <w:b/>
+          <w:color w:val="222222"/>
+          <w:sz w:val="36"/>
+          <w:szCs w:val="36"/>
+          <w:lang w:eastAsia="zh-CN"/>
+        </w:rPr>
+      </w:pPr>
+    </w:p>
+    <w:p>
+      <w:pPr>
+        <w:shd w:val="clear" w:color="auto" w:fill="FFFFFF"/>
+        <w:spacing w:after="0" w:line="240" w:lineRule="auto"/>
+        <w:jc w:val="both"/>
+        <w:outlineLvl w:val="1"/>
+        <w:rPr>
+          <w:rFonts w:ascii="MS Mincho" w:hAnsi="MS Mincho" w:eastAsia="MS Mincho" w:cs="MS Mincho"/>
+          <w:b/>
+          <w:color w:val="222222"/>
+          <w:sz w:val="36"/>
+          <w:szCs w:val="36"/>
+          <w:lang w:eastAsia="zh-CN"/>
+        </w:rPr>
+      </w:pPr>
+    </w:p>
+    <w:p>
+      <w:pPr>
+        <w:shd w:val="clear" w:color="auto" w:fill="FFFFFF"/>
+        <w:spacing w:after="0" w:line="240" w:lineRule="auto"/>
+        <w:jc w:val="both"/>
+        <w:outlineLvl w:val="1"/>
+        <w:rPr>
+          <w:rFonts w:ascii="MS Mincho" w:hAnsi="MS Mincho" w:eastAsia="MS Mincho" w:cs="MS Mincho"/>
+          <w:b/>
+          <w:color w:val="222222"/>
+          <w:sz w:val="36"/>
+          <w:szCs w:val="36"/>
+          <w:lang w:eastAsia="zh-CN"/>
+        </w:rPr>
+      </w:pPr>
+    </w:p>
+    <w:p>
+      <w:pPr>
+        <w:shd w:val="clear" w:color="auto" w:fill="FFFFFF"/>
+        <w:spacing w:after="0" w:line="240" w:lineRule="auto"/>
+        <w:jc w:val="both"/>
+        <w:outlineLvl w:val="1"/>
+        <w:rPr>
+          <w:rFonts w:ascii="MS Mincho" w:hAnsi="MS Mincho" w:eastAsia="MS Mincho" w:cs="MS Mincho"/>
+          <w:b/>
+          <w:color w:val="222222"/>
+          <w:sz w:val="36"/>
+          <w:szCs w:val="36"/>
+          <w:lang w:eastAsia="zh-CN"/>
+        </w:rPr>
+      </w:pPr>
+    </w:p>
+    <w:p>
+      <w:pPr>
+        <w:shd w:val="clear" w:color="auto" w:fill="FFFFFF"/>
+        <w:spacing w:after="0" w:line="240" w:lineRule="auto"/>
+        <w:jc w:val="both"/>
+        <w:outlineLvl w:val="1"/>
+        <w:rPr>
+          <w:rFonts w:ascii="MS Mincho" w:hAnsi="MS Mincho" w:eastAsia="MS Mincho" w:cs="MS Mincho"/>
+          <w:b/>
+          <w:color w:val="222222"/>
+          <w:sz w:val="36"/>
+          <w:szCs w:val="36"/>
+          <w:lang w:eastAsia="zh-CN"/>
+        </w:rPr>
+      </w:pPr>
+    </w:p>
+    <w:p>
+      <w:pPr>
+        <w:shd w:val="clear" w:color="auto" w:fill="FFFFFF"/>
+        <w:spacing w:after="0" w:line="240" w:lineRule="auto"/>
+        <w:jc w:val="both"/>
+        <w:outlineLvl w:val="1"/>
+        <w:rPr>
+          <w:rFonts w:ascii="MS Mincho" w:hAnsi="MS Mincho" w:eastAsia="MS Mincho" w:cs="MS Mincho"/>
+          <w:b/>
+          <w:color w:val="222222"/>
+          <w:sz w:val="36"/>
+          <w:szCs w:val="36"/>
+          <w:lang w:eastAsia="zh-CN"/>
+        </w:rPr>
+      </w:pPr>
+    </w:p>
     <w:p>
       <w:pPr>
         <w:shd w:val="clear" w:color="auto" w:fill="FFFFFF"/>
@@ -3490,8 +4136,8 @@
               </w:tblCellMar>
             </w:tblPr>
             <w:tblGrid>
-              <w:gridCol w:w="4545"/>
-              <w:gridCol w:w="4232"/>
+              <w:gridCol w:w="2201"/>
+              <w:gridCol w:w="6576"/>
             </w:tblGrid>
             <w:tr>
               <w:tblPrEx>
@@ -3513,7 +4159,7 @@
               </w:tblPrEx>
               <w:tc>
                 <w:tcPr>
-                  <w:tcW w:w="4545" w:type="dxa"/>
+                  <w:tcW w:w="2201" w:type="dxa"/>
                 </w:tcPr>
                 <w:p>
                   <w:pPr>
@@ -3532,7 +4178,7 @@
               </w:tc>
               <w:tc>
                 <w:tcPr>
-                  <w:tcW w:w="4232" w:type="dxa"/>
+                  <w:tcW w:w="6576" w:type="dxa"/>
                 </w:tcPr>
                 <w:p>
                   <w:pPr>
@@ -3570,7 +4216,7 @@
               </w:tblPrEx>
               <w:tc>
                 <w:tcPr>
-                  <w:tcW w:w="4545" w:type="dxa"/>
+                  <w:tcW w:w="2201" w:type="dxa"/>
                 </w:tcPr>
                 <w:p>
                   <w:pPr>
@@ -3589,7 +4235,7 @@
               </w:tc>
               <w:tc>
                 <w:tcPr>
-                  <w:tcW w:w="4232" w:type="dxa"/>
+                  <w:tcW w:w="6576" w:type="dxa"/>
                 </w:tcPr>
                 <w:p>
                   <w:pPr>
@@ -3627,7 +4273,7 @@
               </w:tblPrEx>
               <w:tc>
                 <w:tcPr>
-                  <w:tcW w:w="4545" w:type="dxa"/>
+                  <w:tcW w:w="2201" w:type="dxa"/>
                 </w:tcPr>
                 <w:p>
                   <w:pPr>
@@ -3646,7 +4292,7 @@
               </w:tc>
               <w:tc>
                 <w:tcPr>
-                  <w:tcW w:w="4232" w:type="dxa"/>
+                  <w:tcW w:w="6576" w:type="dxa"/>
                 </w:tcPr>
                 <w:p>
                   <w:pPr>
@@ -3684,7 +4330,7 @@
               </w:tblPrEx>
               <w:tc>
                 <w:tcPr>
-                  <w:tcW w:w="4545" w:type="dxa"/>
+                  <w:tcW w:w="2201" w:type="dxa"/>
                 </w:tcPr>
                 <w:p>
                   <w:pPr>
@@ -3703,7 +4349,7 @@
               </w:tc>
               <w:tc>
                 <w:tcPr>
-                  <w:tcW w:w="4232" w:type="dxa"/>
+                  <w:tcW w:w="6576" w:type="dxa"/>
                 </w:tcPr>
                 <w:p>
                   <w:pPr>
@@ -3741,7 +4387,7 @@
               </w:tblPrEx>
               <w:tc>
                 <w:tcPr>
-                  <w:tcW w:w="4545" w:type="dxa"/>
+                  <w:tcW w:w="2201" w:type="dxa"/>
                 </w:tcPr>
                 <w:p>
                   <w:pPr>
@@ -3760,7 +4406,7 @@
               </w:tc>
               <w:tc>
                 <w:tcPr>
-                  <w:tcW w:w="4232" w:type="dxa"/>
+                  <w:tcW w:w="6576" w:type="dxa"/>
                 </w:tcPr>
                 <w:p>
                   <w:pPr>
@@ -3837,8 +4483,6 @@
               </w:rPr>
               <w:t>{#content}{.}</w:t>
             </w:r>
-            <w:bookmarkStart w:id="0" w:name="_GoBack"/>
-            <w:bookmarkEnd w:id="0"/>
           </w:p>
           <w:p>
             <w:pPr>
@@ -6476,6 +7120,12 @@
   <customSectProps>
     <customSectPr/>
   </customSectProps>
+  <customShpExts>
+    <customShpInfo spid="_x0000_s1026"/>
+    <customShpInfo spid="_x0000_s1030"/>
+    <customShpInfo spid="_x0000_s1028"/>
+    <customShpInfo spid="_x0000_s1031"/>
+  </customShpExts>
 </s:customData>
 </file>
 

</xml_diff>